<commit_message>
Update resume w/ freelance exp
</commit_message>
<xml_diff>
--- a/resume/thomas_herzog_resume.docx
+++ b/resume/thomas_herzog_resume.docx
@@ -13,13 +13,6 @@
       <w:bookmarkEnd w:id="20"/>
     </w:p>
     <w:p>
-      <w:r>
-        <w:pict>
-          <v:rect style="width:0;height:1.5pt" o:hralign="center" o:hrstd="t" o:hr="t"/>
-        </w:pict>
-      </w:r>
-    </w:p>
-    <w:p>
       <w:pPr>
         <w:pStyle w:val="BlockText"/>
       </w:pPr>
@@ -30,7 +23,7 @@
         <w:t xml:space="preserve"> </w:t>
       </w:r>
       <w:r>
-        <w:t xml:space="preserve">Knex • PostgreSQL • Git • Github • Netlify • Docker • NPM • Yarn • Babel • Webpack • Eslint •</w:t>
+        <w:t xml:space="preserve">MySQL • PostgreSQL • Git • Github • Docker • NPM • Yarn • Babel • Webpack • Eslint • PHP •</w:t>
       </w:r>
     </w:p>
     <w:p>
@@ -394,7 +387,7 @@
         <w:pStyle w:val="DefinitionTerm"/>
       </w:pPr>
       <w:r>
-        <w:t xml:space="preserve">2019 - Present</w:t>
+        <w:t xml:space="preserve">2020 - Present</w:t>
       </w:r>
     </w:p>
     <w:p>
@@ -406,7 +399,7 @@
         <w:rPr>
           <w:b/>
         </w:rPr>
-        <w:t xml:space="preserve">Produce Lead - New Seasons Market</w:t>
+        <w:t xml:space="preserve">Fullstack software Developer - Freelance</w:t>
       </w:r>
       <w:r>
         <w:t xml:space="preserve"> </w:t>
@@ -418,7 +411,7 @@
         <w:br w:type="textWrapping"/>
       </w:r>
       <w:r>
-        <w:t xml:space="preserve">Training staff and overseeing their productivity, ensuring quality standards are met.</w:t>
+        <w:t xml:space="preserve">Working with a team of developers to enhance and maintain a custom-built internal ERP business tool. • JavaScript • HTML • PHP • CSS • Docker • MySQL</w:t>
       </w:r>
     </w:p>
     <w:p>
@@ -426,7 +419,7 @@
         <w:pStyle w:val="DefinitionTerm"/>
       </w:pPr>
       <w:r>
-        <w:t xml:space="preserve">2018 - 2019</w:t>
+        <w:t xml:space="preserve">2018 - Present</w:t>
       </w:r>
     </w:p>
     <w:p>
@@ -438,7 +431,7 @@
         <w:rPr>
           <w:b/>
         </w:rPr>
-        <w:t xml:space="preserve">Produce Clerk - New Seasons Market</w:t>
+        <w:t xml:space="preserve">Produce Clerk / Lead - New Seasons Market</w:t>
       </w:r>
       <w:r>
         <w:t xml:space="preserve"> </w:t>
@@ -450,7 +443,7 @@
         <w:br w:type="textWrapping"/>
       </w:r>
       <w:r>
-        <w:t xml:space="preserve">Provided service based on customer needs and complete tasks in a timely manner.</w:t>
+        <w:t xml:space="preserve">Training staff and overseeing their productivity, ensuring quality standards are met.</w:t>
       </w:r>
     </w:p>
     <w:p>

</xml_diff>

<commit_message>
update resume with san jose location and skills
</commit_message>
<xml_diff>
--- a/resume/thomas_herzog_resume.docx
+++ b/resume/thomas_herzog_resume.docx
@@ -17,7 +17,7 @@
         <w:pStyle w:val="BlockText"/>
       </w:pPr>
       <w:r>
-        <w:t xml:space="preserve">• Javascript (ES6) • HTML • CSS • React • Redux • Jest • Node • Express •</w:t>
+        <w:t xml:space="preserve">• Javascript (ES6) • HTML5 • CSS3 • React • Redux • Jest • Node • Express •</w:t>
       </w:r>
       <w:r>
         <w:t xml:space="preserve"> </w:t>
@@ -501,7 +501,7 @@
         <w:t xml:space="preserve"> </w:t>
       </w:r>
       <w:r>
-        <w:t xml:space="preserve">• (408) 476 1944 • Portland, OR</w:t>
+        <w:t xml:space="preserve">• (408) 476 1944 • San Jose, CA</w:t>
       </w:r>
       <w:r>
         <w:br w:type="textWrapping"/>

</xml_diff>

<commit_message>
Update Resume and add new skills to website
</commit_message>
<xml_diff>
--- a/resume/thomas_herzog_resume.docx
+++ b/resume/thomas_herzog_resume.docx
@@ -100,6 +100,8 @@
         <w:rPr>
           <w:rFonts w:ascii="Arial" w:cs="Arial" w:eastAsia="Arial" w:hAnsi="Arial"/>
           <w:b w:val="1"/>
+          <w:sz w:val="10"/>
+          <w:szCs w:val="10"/>
           <w:u w:val="single"/>
         </w:rPr>
       </w:pPr>
@@ -135,6 +137,10 @@
         </w:tblGridChange>
       </w:tblGrid>
       <w:tr>
+        <w:trPr>
+          <w:cantSplit w:val="0"/>
+          <w:tblHeader w:val="0"/>
+        </w:trPr>
         <w:tc>
           <w:tcPr>
             <w:tcBorders>
@@ -187,7 +193,7 @@
           <w:rFonts w:ascii="Arial" w:cs="Arial" w:eastAsia="Arial" w:hAnsi="Arial"/>
           <w:rtl w:val="0"/>
         </w:rPr>
-        <w:t xml:space="preserve">Javascript (ES6+), HTML5, CSS3, React, Redux, NextJS, Graphql, Jest, Node, Express, MySQL, PostgreSQL, SQL, Git, Github, Docker, NPM/Yarn, Babel, Webpack, ESLint, PHP</w:t>
+        <w:t xml:space="preserve">Javascript (ES6+), HTML5, CSS3, React, Redux, Typescript, Next.js, Apollo, GraphQL, Jest, Node, Express, MySQL, PostgreSQL, SQL, Git, Github, Docker, NPM/Yarn, Babel, Webpack, ESLint, PHP</w:t>
       </w:r>
     </w:p>
     <w:p>
@@ -195,6 +201,8 @@
         <w:spacing w:before="0" w:lineRule="auto"/>
         <w:rPr>
           <w:rFonts w:ascii="Arial" w:cs="Arial" w:eastAsia="Arial" w:hAnsi="Arial"/>
+          <w:sz w:val="10"/>
+          <w:szCs w:val="10"/>
         </w:rPr>
       </w:pPr>
       <w:r>
@@ -232,7 +240,9 @@
       </w:tblGrid>
       <w:tr>
         <w:trPr>
+          <w:cantSplit w:val="0"/>
           <w:trHeight w:val="300" w:hRule="atLeast"/>
+          <w:tblHeader w:val="0"/>
         </w:trPr>
         <w:tc>
           <w:tcPr>
@@ -275,6 +285,10 @@
         </w:tc>
       </w:tr>
       <w:tr>
+        <w:trPr>
+          <w:cantSplit w:val="0"/>
+          <w:tblHeader w:val="0"/>
+        </w:trPr>
         <w:tc>
           <w:tcPr>
             <w:tcBorders>
@@ -405,7 +419,7 @@
           <w:rFonts w:ascii="Arial" w:cs="Arial" w:eastAsia="Arial" w:hAnsi="Arial"/>
           <w:rtl w:val="0"/>
         </w:rPr>
-        <w:t xml:space="preserve">Open source online software engineering education platform built with Next.js, GraphQl, PostgreSQL.</w:t>
+        <w:t xml:space="preserve">Open source online software engineering education platform built with Typescript, React, SCSS, Next.js, Apollo, GraphQL, PostgreSQL.</w:t>
       </w:r>
     </w:p>
     <w:p>
@@ -461,7 +475,7 @@
           <w:rFonts w:ascii="Arial" w:cs="Arial" w:eastAsia="Arial" w:hAnsi="Arial"/>
           <w:rtl w:val="0"/>
         </w:rPr>
-        <w:t xml:space="preserve">Setup error reporting system to correctly report all errors from our AWS Lambda functions</w:t>
+        <w:t xml:space="preserve">Setup logging / error reporting infrastructure to collect, parse and send alerts correctly from our AWS Lambda serverless hosting environment leading to many bug fixes / SEO improvements.</w:t>
       </w:r>
     </w:p>
     <w:p>
@@ -489,7 +503,65 @@
           <w:rFonts w:ascii="Arial" w:cs="Arial" w:eastAsia="Arial" w:hAnsi="Arial"/>
           <w:rtl w:val="0"/>
         </w:rPr>
-        <w:t xml:space="preserve">Mentored students and reviewed teammates pull requests.</w:t>
+        <w:t xml:space="preserve">Ran Scrum / Sprint planning meetings, and improved code quality through code reviews and testing infrastructure improvements.</w:t>
+      </w:r>
+    </w:p>
+    <w:p>
+      <w:pPr>
+        <w:numPr>
+          <w:ilvl w:val="0"/>
+          <w:numId w:val="1"/>
+        </w:numPr>
+        <w:pBdr>
+          <w:top w:space="0" w:sz="0" w:val="nil"/>
+          <w:left w:space="0" w:sz="0" w:val="nil"/>
+          <w:bottom w:space="0" w:sz="0" w:val="nil"/>
+          <w:right w:space="0" w:sz="0" w:val="nil"/>
+          <w:between w:space="0" w:sz="0" w:val="nil"/>
+        </w:pBdr>
+        <w:shd w:fill="auto" w:val="clear"/>
+        <w:spacing w:before="0" w:lineRule="auto"/>
+        <w:ind w:left="720" w:hanging="360"/>
+        <w:rPr>
+          <w:rFonts w:ascii="Arial" w:cs="Arial" w:eastAsia="Arial" w:hAnsi="Arial"/>
+          <w:u w:val="none"/>
+        </w:rPr>
+      </w:pPr>
+      <w:r>
+        <w:rPr>
+          <w:rFonts w:ascii="Arial" w:cs="Arial" w:eastAsia="Arial" w:hAnsi="Arial"/>
+          <w:rtl w:val="0"/>
+        </w:rPr>
+        <w:t xml:space="preserve">Improved web performance reducing user loading time by converting application to a shared static layout and fixed React hydration errors allowing statically generated pages to load quicker.</w:t>
+      </w:r>
+    </w:p>
+    <w:p>
+      <w:pPr>
+        <w:numPr>
+          <w:ilvl w:val="0"/>
+          <w:numId w:val="1"/>
+        </w:numPr>
+        <w:pBdr>
+          <w:top w:space="0" w:sz="0" w:val="nil"/>
+          <w:left w:space="0" w:sz="0" w:val="nil"/>
+          <w:bottom w:space="0" w:sz="0" w:val="nil"/>
+          <w:right w:space="0" w:sz="0" w:val="nil"/>
+          <w:between w:space="0" w:sz="0" w:val="nil"/>
+        </w:pBdr>
+        <w:shd w:fill="auto" w:val="clear"/>
+        <w:spacing w:before="0" w:lineRule="auto"/>
+        <w:ind w:left="720" w:hanging="360"/>
+        <w:rPr>
+          <w:rFonts w:ascii="Arial" w:cs="Arial" w:eastAsia="Arial" w:hAnsi="Arial"/>
+          <w:u w:val="none"/>
+        </w:rPr>
+      </w:pPr>
+      <w:r>
+        <w:rPr>
+          <w:rFonts w:ascii="Arial" w:cs="Arial" w:eastAsia="Arial" w:hAnsi="Arial"/>
+          <w:rtl w:val="0"/>
+        </w:rPr>
+        <w:t xml:space="preserve">Improved user experience by rewriting major existing react components focusing on accessibility.</w:t>
       </w:r>
       <w:r>
         <w:rPr>
@@ -525,6 +597,10 @@
         </w:tblGridChange>
       </w:tblGrid>
       <w:tr>
+        <w:trPr>
+          <w:cantSplit w:val="0"/>
+          <w:tblHeader w:val="0"/>
+        </w:trPr>
         <w:tc>
           <w:tcPr>
             <w:tcBorders>
@@ -556,9 +632,29 @@
             <w:r>
               <w:rPr>
                 <w:rFonts w:ascii="Arial" w:cs="Arial" w:eastAsia="Arial" w:hAnsi="Arial"/>
-                <w:rtl w:val="0"/>
-              </w:rPr>
-              <w:t xml:space="preserve">A&amp;K Engineering - </w:t>
+                <w:color w:val="1d1c1d"/>
+                <w:shd w:fill="f8f8f8" w:val="clear"/>
+                <w:rtl w:val="0"/>
+              </w:rPr>
+              <w:t xml:space="preserve">Ingoneering</w:t>
+            </w:r>
+            <w:r>
+              <w:rPr>
+                <w:rFonts w:ascii="Arial" w:cs="Arial" w:eastAsia="Arial" w:hAnsi="Arial"/>
+                <w:color w:val="1d1c1d"/>
+                <w:sz w:val="23"/>
+                <w:szCs w:val="23"/>
+                <w:shd w:fill="f8f8f8" w:val="clear"/>
+                <w:rtl w:val="0"/>
+              </w:rPr>
+              <w:t xml:space="preserve"> </w:t>
+            </w:r>
+            <w:r>
+              <w:rPr>
+                <w:rFonts w:ascii="Arial" w:cs="Arial" w:eastAsia="Arial" w:hAnsi="Arial"/>
+                <w:rtl w:val="0"/>
+              </w:rPr>
+              <w:t xml:space="preserve">- </w:t>
             </w:r>
             <w:r>
               <w:rPr>
@@ -655,7 +751,7 @@
           <w:rFonts w:ascii="Arial" w:cs="Arial" w:eastAsia="Arial" w:hAnsi="Arial"/>
           <w:rtl w:val="0"/>
         </w:rPr>
-        <w:t xml:space="preserve">nhanced and maintained a custom-built internal ERP business tool built with vanilla JavaScript, HTML, PHP, CSS, MySQL transition to React, Xstate, Docker setup.</w:t>
+        <w:t xml:space="preserve">nhanced and maintained a custom-built internal ERP business tool built with vanilla JavaScript, HTML, PHP, CSS, MySQL transitioning to React, Xstate, Docker setup.</w:t>
       </w:r>
     </w:p>
     <w:p>
@@ -683,7 +779,7 @@
           <w:rFonts w:ascii="Arial" w:cs="Arial" w:eastAsia="Arial" w:hAnsi="Arial"/>
           <w:rtl w:val="0"/>
         </w:rPr>
-        <w:t xml:space="preserve">Updated payroll reports to include extra breakdown of weekly reports </w:t>
+        <w:t xml:space="preserve">Updated payroll reports to include extra breakdown of weekly reports.</w:t>
       </w:r>
     </w:p>
     <w:p>
@@ -728,6 +824,8 @@
         <w:ind w:left="720" w:firstLine="0"/>
         <w:rPr>
           <w:rFonts w:ascii="Arial" w:cs="Arial" w:eastAsia="Arial" w:hAnsi="Arial"/>
+          <w:sz w:val="10"/>
+          <w:szCs w:val="10"/>
         </w:rPr>
       </w:pPr>
       <w:r>
@@ -765,7 +863,9 @@
       </w:tblGrid>
       <w:tr>
         <w:trPr>
+          <w:cantSplit w:val="0"/>
           <w:trHeight w:val="300" w:hRule="atLeast"/>
+          <w:tblHeader w:val="0"/>
         </w:trPr>
         <w:tc>
           <w:tcPr>
@@ -813,6 +913,10 @@
         </w:tc>
       </w:tr>
       <w:tr>
+        <w:trPr>
+          <w:cantSplit w:val="0"/>
+          <w:tblHeader w:val="0"/>
+        </w:trPr>
         <w:tc>
           <w:tcPr>
             <w:tcBorders>
@@ -942,7 +1046,14 @@
           <w:rFonts w:ascii="Arial" w:cs="Arial" w:eastAsia="Arial" w:hAnsi="Arial"/>
           <w:rtl w:val="0"/>
         </w:rPr>
-        <w:t xml:space="preserve">Fully responsive single page PWA converting excel sales reports into searchable web based dashboard. Created specifically for department managers of a regional grocery chain.</w:t>
+        <w:t xml:space="preserve">R</w:t>
+      </w:r>
+      <w:r>
+        <w:rPr>
+          <w:rFonts w:ascii="Arial" w:cs="Arial" w:eastAsia="Arial" w:hAnsi="Arial"/>
+          <w:rtl w:val="0"/>
+        </w:rPr>
+        <w:t xml:space="preserve">esponsive single page app prototype built for a regional grocery chain making data more actionable.</w:t>
       </w:r>
       <w:r>
         <w:rPr>
@@ -978,6 +1089,10 @@
         </w:tblGridChange>
       </w:tblGrid>
       <w:tr>
+        <w:trPr>
+          <w:cantSplit w:val="0"/>
+          <w:tblHeader w:val="0"/>
+        </w:trPr>
         <w:tc>
           <w:tcPr>
             <w:tcBorders>
@@ -1100,14 +1215,7 @@
           <w:rFonts w:ascii="Arial" w:cs="Arial" w:eastAsia="Arial" w:hAnsi="Arial"/>
           <w:rtl w:val="0"/>
         </w:rPr>
-        <w:t xml:space="preserve">E</w:t>
-      </w:r>
-      <w:r>
-        <w:rPr>
-          <w:rFonts w:ascii="Arial" w:cs="Arial" w:eastAsia="Arial" w:hAnsi="Arial"/>
-          <w:rtl w:val="0"/>
-        </w:rPr>
-        <w:t xml:space="preserve">nhances visibility of the currently selected table row. Speeds up the entry process and greatly reduces errors that lead to lost profitability. Created specifically for department managers of a regional grocery chain. Now publicly available on the chrome web store with over 50 users globally.</w:t>
+        <w:t xml:space="preserve">Five star rated chrome extension with over 50 users built to enhance web page data entry accessibility.</w:t>
       </w:r>
       <w:r>
         <w:rPr>
@@ -1143,6 +1251,10 @@
         </w:tblGridChange>
       </w:tblGrid>
       <w:tr>
+        <w:trPr>
+          <w:cantSplit w:val="0"/>
+          <w:tblHeader w:val="0"/>
+        </w:trPr>
         <w:tc>
           <w:tcPr>
             <w:tcBorders>
@@ -1268,7 +1380,14 @@
           <w:rFonts w:ascii="Arial" w:cs="Arial" w:eastAsia="Arial" w:hAnsi="Arial"/>
           <w:rtl w:val="0"/>
         </w:rPr>
-        <w:t xml:space="preserve">A JavaScript frontend cross-browser compatible “PDF parser w/ template engine” to convert pdf documents into organized data objects</w:t>
+        <w:t xml:space="preserve">C</w:t>
+      </w:r>
+      <w:r>
+        <w:rPr>
+          <w:rFonts w:ascii="Arial" w:cs="Arial" w:eastAsia="Arial" w:hAnsi="Arial"/>
+          <w:rtl w:val="0"/>
+        </w:rPr>
+        <w:t xml:space="preserve">ross-browser “PDF parser w/ template engine” to convert pdf documents into organized data objects.</w:t>
       </w:r>
     </w:p>
     <w:p>
@@ -1284,6 +1403,8 @@
         <w:spacing w:before="0" w:lineRule="auto"/>
         <w:rPr>
           <w:rFonts w:ascii="Arial" w:cs="Arial" w:eastAsia="Arial" w:hAnsi="Arial"/>
+          <w:sz w:val="10"/>
+          <w:szCs w:val="10"/>
         </w:rPr>
       </w:pPr>
       <w:r>
@@ -1321,7 +1442,9 @@
       </w:tblGrid>
       <w:tr>
         <w:trPr>
+          <w:cantSplit w:val="0"/>
           <w:trHeight w:val="300" w:hRule="atLeast"/>
+          <w:tblHeader w:val="0"/>
         </w:trPr>
         <w:tc>
           <w:tcPr>
@@ -1369,6 +1492,10 @@
         </w:tc>
       </w:tr>
       <w:tr>
+        <w:trPr>
+          <w:cantSplit w:val="0"/>
+          <w:tblHeader w:val="0"/>
+        </w:trPr>
         <w:tc>
           <w:tcPr>
             <w:tcBorders>
@@ -1504,6 +1631,8 @@
         <w:spacing w:before="0" w:lineRule="auto"/>
         <w:rPr>
           <w:rFonts w:ascii="Arial" w:cs="Arial" w:eastAsia="Arial" w:hAnsi="Arial"/>
+          <w:sz w:val="10"/>
+          <w:szCs w:val="10"/>
         </w:rPr>
       </w:pPr>
       <w:r>
@@ -1538,6 +1667,10 @@
         </w:tblGridChange>
       </w:tblGrid>
       <w:tr>
+        <w:trPr>
+          <w:cantSplit w:val="0"/>
+          <w:tblHeader w:val="0"/>
+        </w:trPr>
         <w:tc>
           <w:tcPr>
             <w:tcBorders>

</xml_diff>